<commit_message>
Several tests for Add;  created code for Add
</commit_message>
<xml_diff>
--- a/Wk_05_Day_4_CustomListPlanning.docx
+++ b/Wk_05_Day_4_CustomListPlanning.docx
@@ -182,7 +182,15 @@
         </w:numPr>
       </w:pPr>
       <w:r>
-        <w:t>When I have added 9 items, so there are theoretically 16 (0-15) spots,  AND I TRY TO SET THE 15</w:t>
+        <w:t xml:space="preserve">When I have added 9 items, so there are theoretically 16 (0-15) </w:t>
+      </w:r>
+      <w:proofErr w:type="gramStart"/>
+      <w:r>
+        <w:t>spots,  AND</w:t>
+      </w:r>
+      <w:proofErr w:type="gramEnd"/>
+      <w:r>
+        <w:t xml:space="preserve"> I TRY TO SET THE 15</w:t>
       </w:r>
       <w:r>
         <w:rPr>
@@ -267,8 +275,6 @@
         </w:rPr>
         <w:t xml:space="preserve">) </w:t>
       </w:r>
-      <w:bookmarkStart w:id="0" w:name="_GoBack"/>
-      <w:bookmarkEnd w:id="0"/>
       <w:r>
         <w:t>I GET “</w:t>
       </w:r>
@@ -301,6 +307,65 @@
     </w:p>
     <w:p>
       <w:pPr>
+        <w:pStyle w:val="ListParagraph"/>
+        <w:numPr>
+          <w:ilvl w:val="0"/>
+          <w:numId w:val="3"/>
+        </w:numPr>
+      </w:pPr>
+      <w:r>
+        <w:t>Returns void</w:t>
+      </w:r>
+    </w:p>
+    <w:p>
+      <w:pPr>
+        <w:pStyle w:val="ListParagraph"/>
+        <w:numPr>
+          <w:ilvl w:val="0"/>
+          <w:numId w:val="3"/>
+        </w:numPr>
+      </w:pPr>
+      <w:r>
+        <w:t xml:space="preserve">Need to be able to do this also:  </w:t>
+      </w:r>
+      <w:r>
+        <w:t>List&lt;</w:t>
+      </w:r>
+      <w:proofErr w:type="spellStart"/>
+      <w:r>
+        <w:t>int</w:t>
+      </w:r>
+      <w:proofErr w:type="spellEnd"/>
+      <w:r>
+        <w:t>&gt; numbers = new List&lt;</w:t>
+      </w:r>
+      <w:proofErr w:type="spellStart"/>
+      <w:r>
+        <w:t>int</w:t>
+      </w:r>
+      <w:proofErr w:type="spellEnd"/>
+      <w:proofErr w:type="gramStart"/>
+      <w:r>
+        <w:t>&gt;(</w:t>
+      </w:r>
+      <w:proofErr w:type="gramEnd"/>
+      <w:r>
+        <w:t>) {1, 2, 3, }</w:t>
+      </w:r>
+    </w:p>
+    <w:p>
+      <w:pPr>
+        <w:pStyle w:val="ListParagraph"/>
+        <w:numPr>
+          <w:ilvl w:val="0"/>
+          <w:numId w:val="3"/>
+        </w:numPr>
+      </w:pPr>
+      <w:bookmarkStart w:id="0" w:name="_GoBack"/>
+      <w:bookmarkEnd w:id="0"/>
+    </w:p>
+    <w:p>
+      <w:pPr>
         <w:ind w:firstLine="720"/>
       </w:pPr>
     </w:p>
@@ -316,6 +381,15 @@
       <w:r>
         <w:t xml:space="preserve">; </w:t>
       </w:r>
+      <w:r>
+        <w:t xml:space="preserve">- </w:t>
+      </w:r>
+      <w:r>
+        <w:t xml:space="preserve">returns the </w:t>
+      </w:r>
+      <w:r>
+        <w:t>behind-the-scenes number of used spots in the array</w:t>
+      </w:r>
     </w:p>
     <w:p>
       <w:pPr>
@@ -333,6 +407,93 @@
       <w:proofErr w:type="spellEnd"/>
       <w:r>
         <w:t xml:space="preserve">; </w:t>
+      </w:r>
+      <w:r>
+        <w:t xml:space="preserve">- </w:t>
+      </w:r>
+    </w:p>
+    <w:p>
+      <w:pPr>
+        <w:pStyle w:val="ListParagraph"/>
+        <w:numPr>
+          <w:ilvl w:val="0"/>
+          <w:numId w:val="4"/>
+        </w:numPr>
+      </w:pPr>
+      <w:r>
+        <w:t xml:space="preserve">searches for the first item the search is equal to and </w:t>
+      </w:r>
+    </w:p>
+    <w:p>
+      <w:pPr>
+        <w:pStyle w:val="ListParagraph"/>
+        <w:numPr>
+          <w:ilvl w:val="0"/>
+          <w:numId w:val="4"/>
+        </w:numPr>
+      </w:pPr>
+      <w:r>
+        <w:t>removes it from the array;</w:t>
+      </w:r>
+    </w:p>
+    <w:p>
+      <w:pPr>
+        <w:pStyle w:val="ListParagraph"/>
+        <w:numPr>
+          <w:ilvl w:val="0"/>
+          <w:numId w:val="4"/>
+        </w:numPr>
+      </w:pPr>
+      <w:r>
+        <w:t xml:space="preserve">moves the next one to the prior index, </w:t>
+      </w:r>
+    </w:p>
+    <w:p>
+      <w:pPr>
+        <w:pStyle w:val="ListParagraph"/>
+        <w:numPr>
+          <w:ilvl w:val="0"/>
+          <w:numId w:val="4"/>
+        </w:numPr>
+      </w:pPr>
+      <w:r>
+        <w:t>etc. until you have moved the last one in the array</w:t>
+      </w:r>
+    </w:p>
+    <w:p>
+      <w:pPr>
+        <w:pStyle w:val="ListParagraph"/>
+        <w:numPr>
+          <w:ilvl w:val="0"/>
+          <w:numId w:val="4"/>
+        </w:numPr>
+      </w:pPr>
+      <w:r>
+        <w:t>set the Count to the last one +1 in the array (because 0-based)</w:t>
+      </w:r>
+    </w:p>
+    <w:p>
+      <w:pPr>
+        <w:pStyle w:val="ListParagraph"/>
+        <w:numPr>
+          <w:ilvl w:val="0"/>
+          <w:numId w:val="4"/>
+        </w:numPr>
+      </w:pPr>
+      <w:r>
+        <w:t>sets the newly-unused spot in the array to null, IF IT’S A STRING</w:t>
+      </w:r>
+    </w:p>
+    <w:p>
+      <w:pPr>
+        <w:pStyle w:val="ListParagraph"/>
+        <w:numPr>
+          <w:ilvl w:val="0"/>
+          <w:numId w:val="4"/>
+        </w:numPr>
+      </w:pPr>
+      <w:r>
+        <w:t>returns Boolean if one was removed</w:t>
       </w:r>
     </w:p>
     <w:p>
@@ -357,6 +518,7 @@
     </w:p>
     <w:p>
       <w:r>
+        <w:lastRenderedPageBreak/>
         <w:t>_____________________________________________________________________________________</w:t>
       </w:r>
     </w:p>
@@ -843,6 +1005,119 @@
     </w:lvl>
   </w:abstractNum>
   <w:abstractNum w:abstractNumId="1" w15:restartNumberingAfterBreak="0">
+    <w:nsid w:val="270A7489"/>
+    <w:multiLevelType w:val="hybridMultilevel"/>
+    <w:tmpl w:val="DF7C58EA"/>
+    <w:lvl w:ilvl="0" w:tplc="04090001">
+      <w:start w:val="1"/>
+      <w:numFmt w:val="bullet"/>
+      <w:lvlText w:val=""/>
+      <w:lvlJc w:val="left"/>
+      <w:pPr>
+        <w:ind w:left="1440" w:hanging="360"/>
+      </w:pPr>
+      <w:rPr>
+        <w:rFonts w:ascii="Symbol" w:hAnsi="Symbol" w:hint="default"/>
+      </w:rPr>
+    </w:lvl>
+    <w:lvl w:ilvl="1" w:tplc="04090003" w:tentative="1">
+      <w:start w:val="1"/>
+      <w:numFmt w:val="bullet"/>
+      <w:lvlText w:val="o"/>
+      <w:lvlJc w:val="left"/>
+      <w:pPr>
+        <w:ind w:left="2160" w:hanging="360"/>
+      </w:pPr>
+      <w:rPr>
+        <w:rFonts w:ascii="Courier New" w:hAnsi="Courier New" w:cs="Courier New" w:hint="default"/>
+      </w:rPr>
+    </w:lvl>
+    <w:lvl w:ilvl="2" w:tplc="04090005" w:tentative="1">
+      <w:start w:val="1"/>
+      <w:numFmt w:val="bullet"/>
+      <w:lvlText w:val=""/>
+      <w:lvlJc w:val="left"/>
+      <w:pPr>
+        <w:ind w:left="2880" w:hanging="360"/>
+      </w:pPr>
+      <w:rPr>
+        <w:rFonts w:ascii="Wingdings" w:hAnsi="Wingdings" w:hint="default"/>
+      </w:rPr>
+    </w:lvl>
+    <w:lvl w:ilvl="3" w:tplc="04090001" w:tentative="1">
+      <w:start w:val="1"/>
+      <w:numFmt w:val="bullet"/>
+      <w:lvlText w:val=""/>
+      <w:lvlJc w:val="left"/>
+      <w:pPr>
+        <w:ind w:left="3600" w:hanging="360"/>
+      </w:pPr>
+      <w:rPr>
+        <w:rFonts w:ascii="Symbol" w:hAnsi="Symbol" w:hint="default"/>
+      </w:rPr>
+    </w:lvl>
+    <w:lvl w:ilvl="4" w:tplc="04090003" w:tentative="1">
+      <w:start w:val="1"/>
+      <w:numFmt w:val="bullet"/>
+      <w:lvlText w:val="o"/>
+      <w:lvlJc w:val="left"/>
+      <w:pPr>
+        <w:ind w:left="4320" w:hanging="360"/>
+      </w:pPr>
+      <w:rPr>
+        <w:rFonts w:ascii="Courier New" w:hAnsi="Courier New" w:cs="Courier New" w:hint="default"/>
+      </w:rPr>
+    </w:lvl>
+    <w:lvl w:ilvl="5" w:tplc="04090005" w:tentative="1">
+      <w:start w:val="1"/>
+      <w:numFmt w:val="bullet"/>
+      <w:lvlText w:val=""/>
+      <w:lvlJc w:val="left"/>
+      <w:pPr>
+        <w:ind w:left="5040" w:hanging="360"/>
+      </w:pPr>
+      <w:rPr>
+        <w:rFonts w:ascii="Wingdings" w:hAnsi="Wingdings" w:hint="default"/>
+      </w:rPr>
+    </w:lvl>
+    <w:lvl w:ilvl="6" w:tplc="04090001" w:tentative="1">
+      <w:start w:val="1"/>
+      <w:numFmt w:val="bullet"/>
+      <w:lvlText w:val=""/>
+      <w:lvlJc w:val="left"/>
+      <w:pPr>
+        <w:ind w:left="5760" w:hanging="360"/>
+      </w:pPr>
+      <w:rPr>
+        <w:rFonts w:ascii="Symbol" w:hAnsi="Symbol" w:hint="default"/>
+      </w:rPr>
+    </w:lvl>
+    <w:lvl w:ilvl="7" w:tplc="04090003" w:tentative="1">
+      <w:start w:val="1"/>
+      <w:numFmt w:val="bullet"/>
+      <w:lvlText w:val="o"/>
+      <w:lvlJc w:val="left"/>
+      <w:pPr>
+        <w:ind w:left="6480" w:hanging="360"/>
+      </w:pPr>
+      <w:rPr>
+        <w:rFonts w:ascii="Courier New" w:hAnsi="Courier New" w:cs="Courier New" w:hint="default"/>
+      </w:rPr>
+    </w:lvl>
+    <w:lvl w:ilvl="8" w:tplc="04090005" w:tentative="1">
+      <w:start w:val="1"/>
+      <w:numFmt w:val="bullet"/>
+      <w:lvlText w:val=""/>
+      <w:lvlJc w:val="left"/>
+      <w:pPr>
+        <w:ind w:left="7200" w:hanging="360"/>
+      </w:pPr>
+      <w:rPr>
+        <w:rFonts w:ascii="Wingdings" w:hAnsi="Wingdings" w:hint="default"/>
+      </w:rPr>
+    </w:lvl>
+  </w:abstractNum>
+  <w:abstractNum w:abstractNumId="2" w15:restartNumberingAfterBreak="0">
     <w:nsid w:val="68265888"/>
     <w:multiLevelType w:val="hybridMultilevel"/>
     <w:tmpl w:val="380467F6"/>
@@ -955,7 +1230,7 @@
       </w:rPr>
     </w:lvl>
   </w:abstractNum>
-  <w:abstractNum w:abstractNumId="2" w15:restartNumberingAfterBreak="0">
+  <w:abstractNum w:abstractNumId="3" w15:restartNumberingAfterBreak="0">
     <w:nsid w:val="6C497DFE"/>
     <w:multiLevelType w:val="hybridMultilevel"/>
     <w:tmpl w:val="6008A176"/>
@@ -1069,12 +1344,15 @@
     </w:lvl>
   </w:abstractNum>
   <w:num w:numId="1">
-    <w:abstractNumId w:val="2"/>
+    <w:abstractNumId w:val="3"/>
   </w:num>
   <w:num w:numId="2">
     <w:abstractNumId w:val="0"/>
   </w:num>
   <w:num w:numId="3">
+    <w:abstractNumId w:val="2"/>
+  </w:num>
+  <w:num w:numId="4">
     <w:abstractNumId w:val="1"/>
   </w:num>
 </w:numbering>
@@ -1482,7 +1760,6 @@
   <w:style w:type="character" w:default="1" w:styleId="DefaultParagraphFont">
     <w:name w:val="Default Paragraph Font"/>
     <w:uiPriority w:val="1"/>
-    <w:semiHidden/>
     <w:unhideWhenUsed/>
   </w:style>
   <w:style w:type="table" w:default="1" w:styleId="TableNormal">

</xml_diff>